<commit_message>
Publicar y probar servicios REST - Pais 1
</commit_message>
<xml_diff>
--- a/Taller/Taller Basico Liferay DXP - Crear Api-Service.docx
+++ b/Taller/Taller Basico Liferay DXP - Crear Api-Service.docx
@@ -16,7 +16,7 @@
           <w:lang w:val="es-VE"/>
         </w:rPr>
       </w:pPr>
-      <w:bookmarkStart w:id="0" w:name="_Toc495182288"/>
+      <w:bookmarkStart w:id="0" w:name="_Toc495265316"/>
       <w:r>
         <w:rPr>
           <w:rFonts w:ascii="Times New Roman" w:hAnsi="Times New Roman" w:cs="Times New Roman"/>
@@ -84,7 +84,7 @@
         </w:rPr>
         <w:fldChar w:fldCharType="separate"/>
       </w:r>
-      <w:hyperlink w:anchor="_Toc495182288" w:history="1">
+      <w:hyperlink w:anchor="_Toc495265316" w:history="1">
         <w:r>
           <w:rPr>
             <w:rStyle w:val="Hipervnculo"/>
@@ -113,7 +113,7 @@
             <w:noProof/>
             <w:webHidden/>
           </w:rPr>
-          <w:instrText xml:space="preserve"> PAGEREF _Toc495182288 \h </w:instrText>
+          <w:instrText xml:space="preserve"> PAGEREF _Toc495265316 \h </w:instrText>
         </w:r>
         <w:r>
           <w:rPr>
@@ -160,7 +160,7 @@
           <w:lang w:eastAsia="es-ES"/>
         </w:rPr>
       </w:pPr>
-      <w:hyperlink w:anchor="_Toc495182289" w:history="1">
+      <w:hyperlink w:anchor="_Toc495265317" w:history="1">
         <w:r>
           <w:rPr>
             <w:rStyle w:val="Hipervnculo"/>
@@ -189,7 +189,7 @@
             <w:noProof/>
             <w:webHidden/>
           </w:rPr>
-          <w:instrText xml:space="preserve"> PAGEREF _Toc495182289 \h </w:instrText>
+          <w:instrText xml:space="preserve"> PAGEREF _Toc495265317 \h </w:instrText>
         </w:r>
         <w:r>
           <w:rPr>
@@ -232,7 +232,7 @@
           <w:lang w:val="es-ES" w:eastAsia="es-ES"/>
         </w:rPr>
       </w:pPr>
-      <w:hyperlink w:anchor="_Toc495182290" w:history="1">
+      <w:hyperlink w:anchor="_Toc495265318" w:history="1">
         <w:r>
           <w:rPr>
             <w:rStyle w:val="Hipervnculo"/>
@@ -259,7 +259,7 @@
             <w:noProof/>
             <w:webHidden/>
           </w:rPr>
-          <w:instrText xml:space="preserve"> PAGEREF _Toc495182290 \h </w:instrText>
+          <w:instrText xml:space="preserve"> PAGEREF _Toc495265318 \h </w:instrText>
         </w:r>
         <w:r>
           <w:rPr>
@@ -302,7 +302,7 @@
           <w:lang w:val="es-ES" w:eastAsia="es-ES"/>
         </w:rPr>
       </w:pPr>
-      <w:hyperlink w:anchor="_Toc495182291" w:history="1">
+      <w:hyperlink w:anchor="_Toc495265319" w:history="1">
         <w:r>
           <w:rPr>
             <w:rStyle w:val="Hipervnculo"/>
@@ -329,7 +329,7 @@
             <w:noProof/>
             <w:webHidden/>
           </w:rPr>
-          <w:instrText xml:space="preserve"> PAGEREF _Toc495182291 \h </w:instrText>
+          <w:instrText xml:space="preserve"> PAGEREF _Toc495265319 \h </w:instrText>
         </w:r>
         <w:r>
           <w:rPr>
@@ -376,7 +376,7 @@
           <w:lang w:eastAsia="es-ES"/>
         </w:rPr>
       </w:pPr>
-      <w:hyperlink w:anchor="_Toc495182292" w:history="1">
+      <w:hyperlink w:anchor="_Toc495265320" w:history="1">
         <w:r>
           <w:rPr>
             <w:rStyle w:val="Hipervnculo"/>
@@ -405,7 +405,7 @@
             <w:noProof/>
             <w:webHidden/>
           </w:rPr>
-          <w:instrText xml:space="preserve"> PAGEREF _Toc495182292 \h </w:instrText>
+          <w:instrText xml:space="preserve"> PAGEREF _Toc495265320 \h </w:instrText>
         </w:r>
         <w:r>
           <w:rPr>
@@ -448,7 +448,7 @@
           <w:lang w:val="es-ES" w:eastAsia="es-ES"/>
         </w:rPr>
       </w:pPr>
-      <w:hyperlink w:anchor="_Toc495182293" w:history="1">
+      <w:hyperlink w:anchor="_Toc495265321" w:history="1">
         <w:r>
           <w:rPr>
             <w:rStyle w:val="Hipervnculo"/>
@@ -475,7 +475,7 @@
             <w:noProof/>
             <w:webHidden/>
           </w:rPr>
-          <w:instrText xml:space="preserve"> PAGEREF _Toc495182293 \h </w:instrText>
+          <w:instrText xml:space="preserve"> PAGEREF _Toc495265321 \h </w:instrText>
         </w:r>
         <w:r>
           <w:rPr>
@@ -518,7 +518,7 @@
           <w:lang w:val="es-ES" w:eastAsia="es-ES"/>
         </w:rPr>
       </w:pPr>
-      <w:hyperlink w:anchor="_Toc495182294" w:history="1">
+      <w:hyperlink w:anchor="_Toc495265322" w:history="1">
         <w:r>
           <w:rPr>
             <w:rStyle w:val="Hipervnculo"/>
@@ -545,7 +545,7 @@
             <w:noProof/>
             <w:webHidden/>
           </w:rPr>
-          <w:instrText xml:space="preserve"> PAGEREF _Toc495182294 \h </w:instrText>
+          <w:instrText xml:space="preserve"> PAGEREF _Toc495265322 \h </w:instrText>
         </w:r>
         <w:r>
           <w:rPr>
@@ -588,7 +588,7 @@
           <w:lang w:val="es-ES" w:eastAsia="es-ES"/>
         </w:rPr>
       </w:pPr>
-      <w:hyperlink w:anchor="_Toc495182295" w:history="1">
+      <w:hyperlink w:anchor="_Toc495265323" w:history="1">
         <w:r>
           <w:rPr>
             <w:rStyle w:val="Hipervnculo"/>
@@ -615,7 +615,7 @@
             <w:noProof/>
             <w:webHidden/>
           </w:rPr>
-          <w:instrText xml:space="preserve"> PAGEREF _Toc495182295 \h </w:instrText>
+          <w:instrText xml:space="preserve"> PAGEREF _Toc495265323 \h </w:instrText>
         </w:r>
         <w:r>
           <w:rPr>
@@ -658,7 +658,7 @@
           <w:lang w:val="es-ES" w:eastAsia="es-ES"/>
         </w:rPr>
       </w:pPr>
-      <w:hyperlink w:anchor="_Toc495182296" w:history="1">
+      <w:hyperlink w:anchor="_Toc495265324" w:history="1">
         <w:r>
           <w:rPr>
             <w:rStyle w:val="Hipervnculo"/>
@@ -685,7 +685,7 @@
             <w:noProof/>
             <w:webHidden/>
           </w:rPr>
-          <w:instrText xml:space="preserve"> PAGEREF _Toc495182296 \h </w:instrText>
+          <w:instrText xml:space="preserve"> PAGEREF _Toc495265324 \h </w:instrText>
         </w:r>
         <w:r>
           <w:rPr>
@@ -705,7 +705,7 @@
             <w:noProof/>
             <w:webHidden/>
           </w:rPr>
-          <w:t>7</w:t>
+          <w:t>6</w:t>
         </w:r>
         <w:r>
           <w:rPr>
@@ -728,7 +728,7 @@
           <w:lang w:val="es-ES" w:eastAsia="es-ES"/>
         </w:rPr>
       </w:pPr>
-      <w:hyperlink w:anchor="_Toc495182297" w:history="1">
+      <w:hyperlink w:anchor="_Toc495265325" w:history="1">
         <w:r>
           <w:rPr>
             <w:rStyle w:val="Hipervnculo"/>
@@ -755,7 +755,7 @@
             <w:noProof/>
             <w:webHidden/>
           </w:rPr>
-          <w:instrText xml:space="preserve"> PAGEREF _Toc495182297 \h </w:instrText>
+          <w:instrText xml:space="preserve"> PAGEREF _Toc495265325 \h </w:instrText>
         </w:r>
         <w:r>
           <w:rPr>
@@ -775,7 +775,218 @@
             <w:noProof/>
             <w:webHidden/>
           </w:rPr>
-          <w:t>10</w:t>
+          <w:t>9</w:t>
+        </w:r>
+        <w:r>
+          <w:rPr>
+            <w:noProof/>
+            <w:webHidden/>
+          </w:rPr>
+          <w:fldChar w:fldCharType="end"/>
+        </w:r>
+      </w:hyperlink>
+    </w:p>
+    <w:p>
+      <w:pPr>
+        <w:pStyle w:val="TDC3"/>
+        <w:tabs>
+          <w:tab w:val="right" w:leader="dot" w:pos="8494"/>
+        </w:tabs>
+        <w:rPr>
+          <w:rFonts w:eastAsiaTheme="minorEastAsia"/>
+          <w:noProof/>
+          <w:lang w:val="es-ES" w:eastAsia="es-ES"/>
+        </w:rPr>
+      </w:pPr>
+      <w:hyperlink w:anchor="_Toc495265326" w:history="1">
+        <w:r>
+          <w:rPr>
+            <w:rStyle w:val="Hipervnculo"/>
+            <w:noProof/>
+          </w:rPr>
+          <w:t>Implementar controlador y servicio del lado del cliente (frontend)</w:t>
+        </w:r>
+        <w:r>
+          <w:rPr>
+            <w:noProof/>
+            <w:webHidden/>
+          </w:rPr>
+          <w:tab/>
+        </w:r>
+        <w:r>
+          <w:rPr>
+            <w:noProof/>
+            <w:webHidden/>
+          </w:rPr>
+          <w:fldChar w:fldCharType="begin"/>
+        </w:r>
+        <w:r>
+          <w:rPr>
+            <w:noProof/>
+            <w:webHidden/>
+          </w:rPr>
+          <w:instrText xml:space="preserve"> PAGEREF _Toc495265326 \h </w:instrText>
+        </w:r>
+        <w:r>
+          <w:rPr>
+            <w:noProof/>
+            <w:webHidden/>
+          </w:rPr>
+        </w:r>
+        <w:r>
+          <w:rPr>
+            <w:noProof/>
+            <w:webHidden/>
+          </w:rPr>
+          <w:fldChar w:fldCharType="separate"/>
+        </w:r>
+        <w:r>
+          <w:rPr>
+            <w:noProof/>
+            <w:webHidden/>
+          </w:rPr>
+          <w:t>12</w:t>
+        </w:r>
+        <w:r>
+          <w:rPr>
+            <w:noProof/>
+            <w:webHidden/>
+          </w:rPr>
+          <w:fldChar w:fldCharType="end"/>
+        </w:r>
+      </w:hyperlink>
+    </w:p>
+    <w:p>
+      <w:pPr>
+        <w:pStyle w:val="TDC3"/>
+        <w:tabs>
+          <w:tab w:val="right" w:leader="dot" w:pos="8494"/>
+        </w:tabs>
+        <w:rPr>
+          <w:rFonts w:eastAsiaTheme="minorEastAsia"/>
+          <w:noProof/>
+          <w:lang w:val="es-ES" w:eastAsia="es-ES"/>
+        </w:rPr>
+      </w:pPr>
+      <w:hyperlink w:anchor="_Toc495265327" w:history="1">
+        <w:r>
+          <w:rPr>
+            <w:rStyle w:val="Hipervnculo"/>
+            <w:rFonts w:ascii="Consolas" w:hAnsi="Consolas" w:cs="Consolas"/>
+            <w:noProof/>
+          </w:rPr>
+          <w:t>}(window));</w:t>
+        </w:r>
+        <w:r>
+          <w:rPr>
+            <w:noProof/>
+            <w:webHidden/>
+          </w:rPr>
+          <w:tab/>
+        </w:r>
+        <w:r>
+          <w:rPr>
+            <w:noProof/>
+            <w:webHidden/>
+          </w:rPr>
+          <w:fldChar w:fldCharType="begin"/>
+        </w:r>
+        <w:r>
+          <w:rPr>
+            <w:noProof/>
+            <w:webHidden/>
+          </w:rPr>
+          <w:instrText xml:space="preserve"> PAGEREF _Toc495265327 \h </w:instrText>
+        </w:r>
+        <w:r>
+          <w:rPr>
+            <w:noProof/>
+            <w:webHidden/>
+          </w:rPr>
+        </w:r>
+        <w:r>
+          <w:rPr>
+            <w:noProof/>
+            <w:webHidden/>
+          </w:rPr>
+          <w:fldChar w:fldCharType="separate"/>
+        </w:r>
+        <w:r>
+          <w:rPr>
+            <w:noProof/>
+            <w:webHidden/>
+          </w:rPr>
+          <w:t>12</w:t>
+        </w:r>
+        <w:r>
+          <w:rPr>
+            <w:noProof/>
+            <w:webHidden/>
+          </w:rPr>
+          <w:fldChar w:fldCharType="end"/>
+        </w:r>
+      </w:hyperlink>
+    </w:p>
+    <w:p>
+      <w:pPr>
+        <w:pStyle w:val="TDC3"/>
+        <w:tabs>
+          <w:tab w:val="right" w:leader="dot" w:pos="8494"/>
+        </w:tabs>
+        <w:rPr>
+          <w:rFonts w:eastAsiaTheme="minorEastAsia"/>
+          <w:noProof/>
+          <w:lang w:val="es-ES" w:eastAsia="es-ES"/>
+        </w:rPr>
+      </w:pPr>
+      <w:hyperlink w:anchor="_Toc495265328" w:history="1">
+        <w:r>
+          <w:rPr>
+            <w:rStyle w:val="Hipervnculo"/>
+            <w:noProof/>
+          </w:rPr>
+          <w:t>Ajustar Portlet y vista JSP</w:t>
+        </w:r>
+        <w:r>
+          <w:rPr>
+            <w:noProof/>
+            <w:webHidden/>
+          </w:rPr>
+          <w:tab/>
+        </w:r>
+        <w:r>
+          <w:rPr>
+            <w:noProof/>
+            <w:webHidden/>
+          </w:rPr>
+          <w:fldChar w:fldCharType="begin"/>
+        </w:r>
+        <w:r>
+          <w:rPr>
+            <w:noProof/>
+            <w:webHidden/>
+          </w:rPr>
+          <w:instrText xml:space="preserve"> PAGEREF _Toc495265328 \h </w:instrText>
+        </w:r>
+        <w:r>
+          <w:rPr>
+            <w:noProof/>
+            <w:webHidden/>
+          </w:rPr>
+        </w:r>
+        <w:r>
+          <w:rPr>
+            <w:noProof/>
+            <w:webHidden/>
+          </w:rPr>
+          <w:fldChar w:fldCharType="separate"/>
+        </w:r>
+        <w:r>
+          <w:rPr>
+            <w:noProof/>
+            <w:webHidden/>
+          </w:rPr>
+          <w:t>16</w:t>
         </w:r>
         <w:r>
           <w:rPr>
@@ -802,7 +1013,83 @@
           <w:lang w:eastAsia="es-ES"/>
         </w:rPr>
       </w:pPr>
-      <w:hyperlink w:anchor="_Toc495182298" w:history="1">
+      <w:hyperlink w:anchor="_Toc495265329" w:history="1">
+        <w:r>
+          <w:rPr>
+            <w:rStyle w:val="Hipervnculo"/>
+            <w:rFonts w:ascii="Times New Roman" w:hAnsi="Times New Roman" w:cs="Times New Roman"/>
+            <w:noProof/>
+            <w:lang w:val="es-VE"/>
+          </w:rPr>
+          <w:t>Publicar y Probar Aplicativo</w:t>
+        </w:r>
+        <w:r>
+          <w:rPr>
+            <w:noProof/>
+            <w:webHidden/>
+          </w:rPr>
+          <w:tab/>
+        </w:r>
+        <w:r>
+          <w:rPr>
+            <w:noProof/>
+            <w:webHidden/>
+          </w:rPr>
+          <w:fldChar w:fldCharType="begin"/>
+        </w:r>
+        <w:r>
+          <w:rPr>
+            <w:noProof/>
+            <w:webHidden/>
+          </w:rPr>
+          <w:instrText xml:space="preserve"> PAGEREF _Toc495265329 \h </w:instrText>
+        </w:r>
+        <w:r>
+          <w:rPr>
+            <w:noProof/>
+            <w:webHidden/>
+          </w:rPr>
+        </w:r>
+        <w:r>
+          <w:rPr>
+            <w:noProof/>
+            <w:webHidden/>
+          </w:rPr>
+          <w:fldChar w:fldCharType="separate"/>
+        </w:r>
+        <w:r>
+          <w:rPr>
+            <w:noProof/>
+            <w:webHidden/>
+          </w:rPr>
+          <w:t>19</w:t>
+        </w:r>
+        <w:r>
+          <w:rPr>
+            <w:noProof/>
+            <w:webHidden/>
+          </w:rPr>
+          <w:fldChar w:fldCharType="end"/>
+        </w:r>
+      </w:hyperlink>
+    </w:p>
+    <w:p>
+      <w:pPr>
+        <w:pStyle w:val="TDC1"/>
+        <w:rPr>
+          <w:rFonts w:asciiTheme="minorHAnsi" w:eastAsiaTheme="minorEastAsia" w:hAnsiTheme="minorHAnsi" w:cstheme="minorBidi"/>
+          <w:b w:val="0"/>
+          <w:bCs w:val="0"/>
+          <w:i w:val="0"/>
+          <w:iCs w:val="0"/>
+          <w:noProof/>
+          <w:color w:val="auto"/>
+          <w:sz w:val="22"/>
+          <w:szCs w:val="22"/>
+          <w:lang w:eastAsia="es-ES"/>
+        </w:rPr>
+      </w:pPr>
+      <w:hyperlink w:anchor="_Toc495265330" w:history="1">
         <w:r>
           <w:rPr>
             <w:rStyle w:val="Hipervnculo"/>
@@ -831,7 +1118,7 @@
             <w:noProof/>
             <w:webHidden/>
           </w:rPr>
-          <w:instrText xml:space="preserve"> PAGEREF _Toc495182298 \h </w:instrText>
+          <w:instrText xml:space="preserve"> PAGEREF _Toc495265330 \h </w:instrText>
         </w:r>
         <w:r>
           <w:rPr>
@@ -851,7 +1138,7 @@
             <w:noProof/>
             <w:webHidden/>
           </w:rPr>
-          <w:t>14</w:t>
+          <w:t>20</w:t>
         </w:r>
         <w:r>
           <w:rPr>
@@ -874,7 +1161,7 @@
           <w:lang w:val="es-ES" w:eastAsia="es-ES"/>
         </w:rPr>
       </w:pPr>
-      <w:hyperlink w:anchor="_Toc495182299" w:history="1">
+      <w:hyperlink w:anchor="_Toc495265331" w:history="1">
         <w:r>
           <w:rPr>
             <w:rStyle w:val="Hipervnculo"/>
@@ -901,7 +1188,7 @@
             <w:noProof/>
             <w:webHidden/>
           </w:rPr>
-          <w:instrText xml:space="preserve"> PAGEREF _Toc495182299 \h </w:instrText>
+          <w:instrText xml:space="preserve"> PAGEREF _Toc495265331 \h </w:instrText>
         </w:r>
         <w:r>
           <w:rPr>
@@ -921,7 +1208,7 @@
             <w:noProof/>
             <w:webHidden/>
           </w:rPr>
-          <w:t>14</w:t>
+          <w:t>20</w:t>
         </w:r>
         <w:r>
           <w:rPr>
@@ -988,7 +1275,7 @@
           <w:lang w:val="es-VE"/>
         </w:rPr>
       </w:pPr>
-      <w:bookmarkStart w:id="1" w:name="_Toc495182289"/>
+      <w:bookmarkStart w:id="1" w:name="_Toc495265317"/>
       <w:r>
         <w:rPr>
           <w:rFonts w:ascii="Times New Roman" w:hAnsi="Times New Roman" w:cs="Times New Roman"/>
@@ -1025,7 +1312,7 @@
           <w:szCs w:val="28"/>
         </w:rPr>
       </w:pPr>
-      <w:bookmarkStart w:id="2" w:name="_Toc495182290"/>
+      <w:bookmarkStart w:id="2" w:name="_Toc495265318"/>
       <w:r>
         <w:rPr>
           <w:color w:val="365F91" w:themeColor="accent1" w:themeShade="BF"/>
@@ -1063,7 +1350,7 @@
           <w:szCs w:val="28"/>
         </w:rPr>
       </w:pPr>
-      <w:bookmarkStart w:id="3" w:name="_Toc495182291"/>
+      <w:bookmarkStart w:id="3" w:name="_Toc495265319"/>
       <w:r>
         <w:rPr>
           <w:color w:val="365F91" w:themeColor="accent1" w:themeShade="BF"/>
@@ -1202,7 +1489,29 @@
           <w:szCs w:val="20"/>
           <w:lang w:val="es-ES"/>
         </w:rPr>
-        <w:t>: Modulo OSGI -- Pais-API</w:t>
+        <w:t xml:space="preserve">: Modulo OSGI -- </w:t>
+      </w:r>
+      <w:proofErr w:type="spellStart"/>
+      <w:r>
+        <w:rPr>
+          <w:rFonts w:ascii="Consolas" w:hAnsi="Consolas" w:cs="Consolas"/>
+          <w:color w:val="000000"/>
+          <w:sz w:val="20"/>
+          <w:szCs w:val="20"/>
+          <w:lang w:val="es-ES"/>
+        </w:rPr>
+        <w:t>Pais</w:t>
+      </w:r>
+      <w:proofErr w:type="spellEnd"/>
+      <w:r>
+        <w:rPr>
+          <w:rFonts w:ascii="Consolas" w:hAnsi="Consolas" w:cs="Consolas"/>
+          <w:color w:val="000000"/>
+          <w:sz w:val="20"/>
+          <w:szCs w:val="20"/>
+          <w:lang w:val="es-ES"/>
+        </w:rPr>
+        <w:t>-API</w:t>
       </w:r>
     </w:p>
     <w:p>
@@ -1793,7 +2102,7 @@
         </w:rPr>
       </w:pPr>
       <w:bookmarkStart w:id="4" w:name="_Toc494576303"/>
-      <w:bookmarkStart w:id="5" w:name="_Toc495182292"/>
+      <w:bookmarkStart w:id="5" w:name="_Toc495265320"/>
       <w:r>
         <w:rPr>
           <w:rFonts w:ascii="Times New Roman" w:hAnsi="Times New Roman" w:cs="Times New Roman"/>
@@ -1830,7 +2139,7 @@
           <w:szCs w:val="28"/>
         </w:rPr>
       </w:pPr>
-      <w:bookmarkStart w:id="6" w:name="_Toc495182293"/>
+      <w:bookmarkStart w:id="6" w:name="_Toc495265321"/>
       <w:r>
         <w:rPr>
           <w:color w:val="365F91" w:themeColor="accent1" w:themeShade="BF"/>
@@ -2027,7 +2336,7 @@
           <w:szCs w:val="28"/>
         </w:rPr>
       </w:pPr>
-      <w:bookmarkStart w:id="7" w:name="_Toc495182294"/>
+      <w:bookmarkStart w:id="7" w:name="_Toc495265322"/>
       <w:r>
         <w:rPr>
           <w:color w:val="365F91" w:themeColor="accent1" w:themeShade="BF"/>
@@ -2134,7 +2443,29 @@
           <w:szCs w:val="20"/>
           <w:lang w:val="es-ES"/>
         </w:rPr>
-        <w:t>: Modulo OSGI -- Pais-Service</w:t>
+        <w:t xml:space="preserve">: Modulo OSGI -- </w:t>
+      </w:r>
+      <w:proofErr w:type="spellStart"/>
+      <w:r>
+        <w:rPr>
+          <w:rFonts w:ascii="Consolas" w:hAnsi="Consolas" w:cs="Consolas"/>
+          <w:color w:val="000000"/>
+          <w:sz w:val="20"/>
+          <w:szCs w:val="20"/>
+          <w:lang w:val="es-ES"/>
+        </w:rPr>
+        <w:t>Pais</w:t>
+      </w:r>
+      <w:proofErr w:type="spellEnd"/>
+      <w:r>
+        <w:rPr>
+          <w:rFonts w:ascii="Consolas" w:hAnsi="Consolas" w:cs="Consolas"/>
+          <w:color w:val="000000"/>
+          <w:sz w:val="20"/>
+          <w:szCs w:val="20"/>
+          <w:lang w:val="es-ES"/>
+        </w:rPr>
+        <w:t>-Service</w:t>
       </w:r>
     </w:p>
     <w:p>
@@ -2801,7 +3132,7 @@
           <w:szCs w:val="28"/>
         </w:rPr>
       </w:pPr>
-      <w:bookmarkStart w:id="8" w:name="_Toc495182295"/>
+      <w:bookmarkStart w:id="8" w:name="_Toc495265323"/>
       <w:r>
         <w:rPr>
           <w:color w:val="365F91" w:themeColor="accent1" w:themeShade="BF"/>
@@ -2874,7 +3205,29 @@
           <w:szCs w:val="16"/>
           <w:lang w:val="es-ES"/>
         </w:rPr>
-        <w:t>: Modulo OSGI -- Pais-WEB</w:t>
+        <w:t xml:space="preserve">: Modulo OSGI -- </w:t>
+      </w:r>
+      <w:proofErr w:type="spellStart"/>
+      <w:r>
+        <w:rPr>
+          <w:rFonts w:ascii="Consolas" w:hAnsi="Consolas" w:cs="Consolas"/>
+          <w:color w:val="000000"/>
+          <w:sz w:val="16"/>
+          <w:szCs w:val="16"/>
+          <w:lang w:val="es-ES"/>
+        </w:rPr>
+        <w:t>Pais</w:t>
+      </w:r>
+      <w:proofErr w:type="spellEnd"/>
+      <w:r>
+        <w:rPr>
+          <w:rFonts w:ascii="Consolas" w:hAnsi="Consolas" w:cs="Consolas"/>
+          <w:color w:val="000000"/>
+          <w:sz w:val="16"/>
+          <w:szCs w:val="16"/>
+          <w:lang w:val="es-ES"/>
+        </w:rPr>
+        <w:t>-WEB</w:t>
       </w:r>
     </w:p>
     <w:p>
@@ -6663,7 +7016,7 @@
           <w:szCs w:val="28"/>
         </w:rPr>
       </w:pPr>
-      <w:bookmarkStart w:id="9" w:name="_Toc495182296"/>
+      <w:bookmarkStart w:id="9" w:name="_Toc495265324"/>
       <w:r>
         <w:rPr>
           <w:color w:val="365F91" w:themeColor="accent1" w:themeShade="BF"/>
@@ -6706,7 +7059,7 @@
       <w:r>
         <w:rPr>
           <w:noProof/>
-          <w:lang w:eastAsia="es-VE"/>
+          <w:lang w:val="es-ES" w:eastAsia="es-ES"/>
         </w:rPr>
         <w:drawing>
           <wp:anchor distT="0" distB="0" distL="114300" distR="114300" simplePos="0" relativeHeight="251664384" behindDoc="0" locked="0" layoutInCell="1" allowOverlap="1">
@@ -9282,7 +9635,7 @@
           <w:szCs w:val="28"/>
         </w:rPr>
       </w:pPr>
-      <w:bookmarkStart w:id="10" w:name="_Toc495182297"/>
+      <w:bookmarkStart w:id="10" w:name="_Toc495265325"/>
       <w:r>
         <w:rPr>
           <w:color w:val="365F91" w:themeColor="accent1" w:themeShade="BF"/>
@@ -9645,7 +9998,29 @@
           <w:szCs w:val="16"/>
           <w:lang w:val="es-ES"/>
         </w:rPr>
-        <w:t xml:space="preserve"> Borrar un pais d </w:t>
+        <w:t xml:space="preserve"> Borrar un </w:t>
+      </w:r>
+      <w:proofErr w:type="spellStart"/>
+      <w:r>
+        <w:rPr>
+          <w:rFonts w:ascii="Consolas" w:hAnsi="Consolas" w:cs="Consolas"/>
+          <w:color w:val="3F5FBF"/>
+          <w:sz w:val="16"/>
+          <w:szCs w:val="16"/>
+          <w:lang w:val="es-ES"/>
+        </w:rPr>
+        <w:t>pais</w:t>
+      </w:r>
+      <w:proofErr w:type="spellEnd"/>
+      <w:r>
+        <w:rPr>
+          <w:rFonts w:ascii="Consolas" w:hAnsi="Consolas" w:cs="Consolas"/>
+          <w:color w:val="3F5FBF"/>
+          <w:sz w:val="16"/>
+          <w:szCs w:val="16"/>
+          <w:lang w:val="es-ES"/>
+        </w:rPr>
+        <w:t xml:space="preserve"> d </w:t>
       </w:r>
       <w:proofErr w:type="spellStart"/>
       <w:r>
@@ -10977,7 +11352,29 @@
           <w:szCs w:val="16"/>
           <w:lang w:val="es-ES"/>
         </w:rPr>
-        <w:t xml:space="preserve">&lt;Pais&gt; </w:t>
+        <w:t>&lt;</w:t>
+      </w:r>
+      <w:proofErr w:type="spellStart"/>
+      <w:r>
+        <w:rPr>
+          <w:rFonts w:ascii="Consolas" w:hAnsi="Consolas" w:cs="Consolas"/>
+          <w:color w:val="000000"/>
+          <w:sz w:val="16"/>
+          <w:szCs w:val="16"/>
+          <w:lang w:val="es-ES"/>
+        </w:rPr>
+        <w:t>Pais</w:t>
+      </w:r>
+      <w:proofErr w:type="spellEnd"/>
+      <w:r>
+        <w:rPr>
+          <w:rFonts w:ascii="Consolas" w:hAnsi="Consolas" w:cs="Consolas"/>
+          <w:color w:val="000000"/>
+          <w:sz w:val="16"/>
+          <w:szCs w:val="16"/>
+          <w:lang w:val="es-ES"/>
+        </w:rPr>
+        <w:t xml:space="preserve">&gt; </w:t>
       </w:r>
       <w:proofErr w:type="spellStart"/>
       <w:r>
@@ -11474,7 +11871,29 @@
           <w:szCs w:val="16"/>
           <w:lang w:val="es-ES"/>
         </w:rPr>
-        <w:t xml:space="preserve">&lt;Pais&gt; </w:t>
+        <w:t>&lt;</w:t>
+      </w:r>
+      <w:proofErr w:type="spellStart"/>
+      <w:r>
+        <w:rPr>
+          <w:rFonts w:ascii="Consolas" w:hAnsi="Consolas" w:cs="Consolas"/>
+          <w:color w:val="000000"/>
+          <w:sz w:val="16"/>
+          <w:szCs w:val="16"/>
+          <w:lang w:val="es-ES"/>
+        </w:rPr>
+        <w:t>Pais</w:t>
+      </w:r>
+      <w:proofErr w:type="spellEnd"/>
+      <w:r>
+        <w:rPr>
+          <w:rFonts w:ascii="Consolas" w:hAnsi="Consolas" w:cs="Consolas"/>
+          <w:color w:val="000000"/>
+          <w:sz w:val="16"/>
+          <w:szCs w:val="16"/>
+          <w:lang w:val="es-ES"/>
+        </w:rPr>
+        <w:t xml:space="preserve">&gt; </w:t>
       </w:r>
       <w:proofErr w:type="spellStart"/>
       <w:r>
@@ -12395,7 +12814,29 @@
           <w:szCs w:val="16"/>
           <w:lang w:val="es-ES"/>
         </w:rPr>
-        <w:t xml:space="preserve">&lt;Pais&gt; </w:t>
+        <w:t>&lt;</w:t>
+      </w:r>
+      <w:proofErr w:type="spellStart"/>
+      <w:r>
+        <w:rPr>
+          <w:rFonts w:ascii="Consolas" w:hAnsi="Consolas" w:cs="Consolas"/>
+          <w:color w:val="000000"/>
+          <w:sz w:val="16"/>
+          <w:szCs w:val="16"/>
+          <w:lang w:val="es-ES"/>
+        </w:rPr>
+        <w:t>Pais</w:t>
+      </w:r>
+      <w:proofErr w:type="spellEnd"/>
+      <w:r>
+        <w:rPr>
+          <w:rFonts w:ascii="Consolas" w:hAnsi="Consolas" w:cs="Consolas"/>
+          <w:color w:val="000000"/>
+          <w:sz w:val="16"/>
+          <w:szCs w:val="16"/>
+          <w:lang w:val="es-ES"/>
+        </w:rPr>
+        <w:t xml:space="preserve">&gt; </w:t>
       </w:r>
       <w:proofErr w:type="spellStart"/>
       <w:r>
@@ -12885,8 +13326,20 @@
           <w:szCs w:val="16"/>
           <w:lang w:val="es-ES"/>
         </w:rPr>
-        <w:t xml:space="preserve"> pais</w:t>
-      </w:r>
+        <w:t xml:space="preserve"> </w:t>
+      </w:r>
+      <w:proofErr w:type="spellStart"/>
+      <w:r>
+        <w:rPr>
+          <w:rFonts w:ascii="Consolas" w:hAnsi="Consolas" w:cs="Consolas"/>
+          <w:color w:val="3F5FBF"/>
+          <w:sz w:val="16"/>
+          <w:szCs w:val="16"/>
+          <w:lang w:val="es-ES"/>
+        </w:rPr>
+        <w:t>pais</w:t>
+      </w:r>
+      <w:proofErr w:type="spellEnd"/>
     </w:p>
     <w:p>
       <w:pPr>
@@ -13166,7 +13619,29 @@
           <w:szCs w:val="16"/>
           <w:lang w:val="es-ES"/>
         </w:rPr>
-        <w:t xml:space="preserve">&lt;Pais&gt; </w:t>
+        <w:t>&lt;</w:t>
+      </w:r>
+      <w:proofErr w:type="spellStart"/>
+      <w:r>
+        <w:rPr>
+          <w:rFonts w:ascii="Consolas" w:hAnsi="Consolas" w:cs="Consolas"/>
+          <w:color w:val="000000"/>
+          <w:sz w:val="16"/>
+          <w:szCs w:val="16"/>
+          <w:lang w:val="es-ES"/>
+        </w:rPr>
+        <w:t>Pais</w:t>
+      </w:r>
+      <w:proofErr w:type="spellEnd"/>
+      <w:r>
+        <w:rPr>
+          <w:rFonts w:ascii="Consolas" w:hAnsi="Consolas" w:cs="Consolas"/>
+          <w:color w:val="000000"/>
+          <w:sz w:val="16"/>
+          <w:szCs w:val="16"/>
+          <w:lang w:val="es-ES"/>
+        </w:rPr>
+        <w:t xml:space="preserve">&gt; </w:t>
       </w:r>
       <w:proofErr w:type="spellStart"/>
       <w:r>
@@ -13188,8 +13663,31 @@
           <w:szCs w:val="16"/>
           <w:lang w:val="es-ES"/>
         </w:rPr>
-        <w:t xml:space="preserve">(Pais </w:t>
-      </w:r>
+        <w:t>(</w:t>
+      </w:r>
+      <w:proofErr w:type="spellStart"/>
+      <w:r>
+        <w:rPr>
+          <w:rFonts w:ascii="Consolas" w:hAnsi="Consolas" w:cs="Consolas"/>
+          <w:color w:val="000000"/>
+          <w:sz w:val="16"/>
+          <w:szCs w:val="16"/>
+          <w:lang w:val="es-ES"/>
+        </w:rPr>
+        <w:t>Pais</w:t>
+      </w:r>
+      <w:proofErr w:type="spellEnd"/>
+      <w:r>
+        <w:rPr>
+          <w:rFonts w:ascii="Consolas" w:hAnsi="Consolas" w:cs="Consolas"/>
+          <w:color w:val="000000"/>
+          <w:sz w:val="16"/>
+          <w:szCs w:val="16"/>
+          <w:lang w:val="es-ES"/>
+        </w:rPr>
+        <w:t xml:space="preserve"> </w:t>
+      </w:r>
+      <w:proofErr w:type="spellStart"/>
       <w:r>
         <w:rPr>
           <w:rFonts w:ascii="Consolas" w:hAnsi="Consolas" w:cs="Consolas"/>
@@ -13200,6 +13698,7 @@
         </w:rPr>
         <w:t>pais</w:t>
       </w:r>
+      <w:proofErr w:type="spellEnd"/>
       <w:r>
         <w:rPr>
           <w:rFonts w:ascii="Consolas" w:hAnsi="Consolas" w:cs="Consolas"/>
@@ -13855,8 +14354,20 @@
           <w:szCs w:val="16"/>
           <w:lang w:val="es-ES"/>
         </w:rPr>
-        <w:t xml:space="preserve"> pais</w:t>
-      </w:r>
+        <w:t xml:space="preserve"> </w:t>
+      </w:r>
+      <w:proofErr w:type="spellStart"/>
+      <w:r>
+        <w:rPr>
+          <w:rFonts w:ascii="Consolas" w:hAnsi="Consolas" w:cs="Consolas"/>
+          <w:color w:val="3F5FBF"/>
+          <w:sz w:val="16"/>
+          <w:szCs w:val="16"/>
+          <w:lang w:val="es-ES"/>
+        </w:rPr>
+        <w:t>pais</w:t>
+      </w:r>
+      <w:proofErr w:type="spellEnd"/>
     </w:p>
     <w:p>
       <w:pPr>
@@ -14136,7 +14647,29 @@
           <w:szCs w:val="16"/>
           <w:lang w:val="es-ES"/>
         </w:rPr>
-        <w:t xml:space="preserve">&lt;Pais&gt; </w:t>
+        <w:t>&lt;</w:t>
+      </w:r>
+      <w:proofErr w:type="spellStart"/>
+      <w:r>
+        <w:rPr>
+          <w:rFonts w:ascii="Consolas" w:hAnsi="Consolas" w:cs="Consolas"/>
+          <w:color w:val="000000"/>
+          <w:sz w:val="16"/>
+          <w:szCs w:val="16"/>
+          <w:lang w:val="es-ES"/>
+        </w:rPr>
+        <w:t>Pais</w:t>
+      </w:r>
+      <w:proofErr w:type="spellEnd"/>
+      <w:r>
+        <w:rPr>
+          <w:rFonts w:ascii="Consolas" w:hAnsi="Consolas" w:cs="Consolas"/>
+          <w:color w:val="000000"/>
+          <w:sz w:val="16"/>
+          <w:szCs w:val="16"/>
+          <w:lang w:val="es-ES"/>
+        </w:rPr>
+        <w:t xml:space="preserve">&gt; </w:t>
       </w:r>
       <w:proofErr w:type="spellStart"/>
       <w:r>
@@ -14158,8 +14691,31 @@
           <w:szCs w:val="16"/>
           <w:lang w:val="es-ES"/>
         </w:rPr>
-        <w:t xml:space="preserve">(Pais </w:t>
-      </w:r>
+        <w:t>(</w:t>
+      </w:r>
+      <w:proofErr w:type="spellStart"/>
+      <w:r>
+        <w:rPr>
+          <w:rFonts w:ascii="Consolas" w:hAnsi="Consolas" w:cs="Consolas"/>
+          <w:color w:val="000000"/>
+          <w:sz w:val="16"/>
+          <w:szCs w:val="16"/>
+          <w:lang w:val="es-ES"/>
+        </w:rPr>
+        <w:t>Pais</w:t>
+      </w:r>
+      <w:proofErr w:type="spellEnd"/>
+      <w:r>
+        <w:rPr>
+          <w:rFonts w:ascii="Consolas" w:hAnsi="Consolas" w:cs="Consolas"/>
+          <w:color w:val="000000"/>
+          <w:sz w:val="16"/>
+          <w:szCs w:val="16"/>
+          <w:lang w:val="es-ES"/>
+        </w:rPr>
+        <w:t xml:space="preserve"> </w:t>
+      </w:r>
+      <w:proofErr w:type="spellStart"/>
       <w:r>
         <w:rPr>
           <w:rFonts w:ascii="Consolas" w:hAnsi="Consolas" w:cs="Consolas"/>
@@ -14170,6 +14726,7 @@
         </w:rPr>
         <w:t>pais</w:t>
       </w:r>
+      <w:proofErr w:type="spellEnd"/>
       <w:r>
         <w:rPr>
           <w:rFonts w:ascii="Consolas" w:hAnsi="Consolas" w:cs="Consolas"/>
@@ -14244,7 +14801,29 @@
           <w:szCs w:val="16"/>
           <w:lang w:val="es-ES"/>
         </w:rPr>
-        <w:t xml:space="preserve"> (Pais </w:t>
+        <w:t xml:space="preserve"> (</w:t>
+      </w:r>
+      <w:proofErr w:type="spellStart"/>
+      <w:r>
+        <w:rPr>
+          <w:rFonts w:ascii="Consolas" w:hAnsi="Consolas" w:cs="Consolas"/>
+          <w:color w:val="000000"/>
+          <w:sz w:val="16"/>
+          <w:szCs w:val="16"/>
+          <w:lang w:val="es-ES"/>
+        </w:rPr>
+        <w:t>Pais</w:t>
+      </w:r>
+      <w:proofErr w:type="spellEnd"/>
+      <w:r>
+        <w:rPr>
+          <w:rFonts w:ascii="Consolas" w:hAnsi="Consolas" w:cs="Consolas"/>
+          <w:color w:val="000000"/>
+          <w:sz w:val="16"/>
+          <w:szCs w:val="16"/>
+          <w:lang w:val="es-ES"/>
+        </w:rPr>
+        <w:t xml:space="preserve"> </w:t>
       </w:r>
       <w:proofErr w:type="spellStart"/>
       <w:r>
@@ -15554,8 +16133,20 @@
           <w:szCs w:val="16"/>
           <w:lang w:val="es-ES"/>
         </w:rPr>
-        <w:t xml:space="preserve"> pais</w:t>
-      </w:r>
+        <w:t xml:space="preserve"> </w:t>
+      </w:r>
+      <w:proofErr w:type="spellStart"/>
+      <w:r>
+        <w:rPr>
+          <w:rFonts w:ascii="Consolas" w:hAnsi="Consolas" w:cs="Consolas"/>
+          <w:color w:val="3F5FBF"/>
+          <w:sz w:val="16"/>
+          <w:szCs w:val="16"/>
+          <w:lang w:val="es-ES"/>
+        </w:rPr>
+        <w:t>pais</w:t>
+      </w:r>
+      <w:proofErr w:type="spellEnd"/>
     </w:p>
     <w:p>
       <w:pPr>
@@ -15835,7 +16426,29 @@
           <w:szCs w:val="16"/>
           <w:lang w:val="es-ES"/>
         </w:rPr>
-        <w:t xml:space="preserve">&lt;Pais&gt; </w:t>
+        <w:t>&lt;</w:t>
+      </w:r>
+      <w:proofErr w:type="spellStart"/>
+      <w:r>
+        <w:rPr>
+          <w:rFonts w:ascii="Consolas" w:hAnsi="Consolas" w:cs="Consolas"/>
+          <w:color w:val="000000"/>
+          <w:sz w:val="16"/>
+          <w:szCs w:val="16"/>
+          <w:lang w:val="es-ES"/>
+        </w:rPr>
+        <w:t>Pais</w:t>
+      </w:r>
+      <w:proofErr w:type="spellEnd"/>
+      <w:r>
+        <w:rPr>
+          <w:rFonts w:ascii="Consolas" w:hAnsi="Consolas" w:cs="Consolas"/>
+          <w:color w:val="000000"/>
+          <w:sz w:val="16"/>
+          <w:szCs w:val="16"/>
+          <w:lang w:val="es-ES"/>
+        </w:rPr>
+        <w:t xml:space="preserve">&gt; </w:t>
       </w:r>
       <w:proofErr w:type="spellStart"/>
       <w:r>
@@ -15857,8 +16470,31 @@
           <w:szCs w:val="16"/>
           <w:lang w:val="es-ES"/>
         </w:rPr>
-        <w:t xml:space="preserve">(Pais </w:t>
-      </w:r>
+        <w:t>(</w:t>
+      </w:r>
+      <w:proofErr w:type="spellStart"/>
+      <w:r>
+        <w:rPr>
+          <w:rFonts w:ascii="Consolas" w:hAnsi="Consolas" w:cs="Consolas"/>
+          <w:color w:val="000000"/>
+          <w:sz w:val="16"/>
+          <w:szCs w:val="16"/>
+          <w:lang w:val="es-ES"/>
+        </w:rPr>
+        <w:t>Pais</w:t>
+      </w:r>
+      <w:proofErr w:type="spellEnd"/>
+      <w:r>
+        <w:rPr>
+          <w:rFonts w:ascii="Consolas" w:hAnsi="Consolas" w:cs="Consolas"/>
+          <w:color w:val="000000"/>
+          <w:sz w:val="16"/>
+          <w:szCs w:val="16"/>
+          <w:lang w:val="es-ES"/>
+        </w:rPr>
+        <w:t xml:space="preserve"> </w:t>
+      </w:r>
+      <w:proofErr w:type="spellStart"/>
       <w:r>
         <w:rPr>
           <w:rFonts w:ascii="Consolas" w:hAnsi="Consolas" w:cs="Consolas"/>
@@ -15869,6 +16505,7 @@
         </w:rPr>
         <w:t>pais</w:t>
       </w:r>
+      <w:proofErr w:type="spellEnd"/>
       <w:r>
         <w:rPr>
           <w:rFonts w:ascii="Consolas" w:hAnsi="Consolas" w:cs="Consolas"/>
@@ -15939,7 +16576,29 @@
           <w:szCs w:val="16"/>
           <w:lang w:val="es-ES"/>
         </w:rPr>
-        <w:t xml:space="preserve">&lt;Pais&gt; </w:t>
+        <w:t>&lt;</w:t>
+      </w:r>
+      <w:proofErr w:type="spellStart"/>
+      <w:r>
+        <w:rPr>
+          <w:rFonts w:ascii="Consolas" w:hAnsi="Consolas" w:cs="Consolas"/>
+          <w:color w:val="000000"/>
+          <w:sz w:val="16"/>
+          <w:szCs w:val="16"/>
+          <w:lang w:val="es-ES"/>
+        </w:rPr>
+        <w:t>Pais</w:t>
+      </w:r>
+      <w:proofErr w:type="spellEnd"/>
+      <w:r>
+        <w:rPr>
+          <w:rFonts w:ascii="Consolas" w:hAnsi="Consolas" w:cs="Consolas"/>
+          <w:color w:val="000000"/>
+          <w:sz w:val="16"/>
+          <w:szCs w:val="16"/>
+          <w:lang w:val="es-ES"/>
+        </w:rPr>
+        <w:t xml:space="preserve">&gt; </w:t>
       </w:r>
       <w:proofErr w:type="spellStart"/>
       <w:r>
@@ -16154,7 +16813,28 @@
           <w:lang w:val="es-ES"/>
         </w:rPr>
         <w:tab/>
-        <w:t xml:space="preserve">Pais </w:t>
+      </w:r>
+      <w:proofErr w:type="spellStart"/>
+      <w:r>
+        <w:rPr>
+          <w:rFonts w:ascii="Consolas" w:hAnsi="Consolas" w:cs="Consolas"/>
+          <w:color w:val="000000"/>
+          <w:sz w:val="16"/>
+          <w:szCs w:val="16"/>
+          <w:lang w:val="es-ES"/>
+        </w:rPr>
+        <w:t>Pais</w:t>
+      </w:r>
+      <w:proofErr w:type="spellEnd"/>
+      <w:r>
+        <w:rPr>
+          <w:rFonts w:ascii="Consolas" w:hAnsi="Consolas" w:cs="Consolas"/>
+          <w:color w:val="000000"/>
+          <w:sz w:val="16"/>
+          <w:szCs w:val="16"/>
+          <w:lang w:val="es-ES"/>
+        </w:rPr>
+        <w:t xml:space="preserve"> </w:t>
       </w:r>
       <w:proofErr w:type="spellStart"/>
       <w:r>
@@ -17137,7 +17817,27 @@
           <w:sz w:val="16"/>
           <w:szCs w:val="16"/>
         </w:rPr>
-        <w:t xml:space="preserve">&lt;Pais&gt; </w:t>
+        <w:t>&lt;</w:t>
+      </w:r>
+      <w:proofErr w:type="spellStart"/>
+      <w:r>
+        <w:rPr>
+          <w:rFonts w:ascii="Consolas" w:hAnsi="Consolas" w:cs="Consolas"/>
+          <w:color w:val="000000"/>
+          <w:sz w:val="16"/>
+          <w:szCs w:val="16"/>
+        </w:rPr>
+        <w:t>Pais</w:t>
+      </w:r>
+      <w:proofErr w:type="spellEnd"/>
+      <w:r>
+        <w:rPr>
+          <w:rFonts w:ascii="Consolas" w:hAnsi="Consolas" w:cs="Consolas"/>
+          <w:color w:val="000000"/>
+          <w:sz w:val="16"/>
+          <w:szCs w:val="16"/>
+        </w:rPr>
+        <w:t xml:space="preserve">&gt; </w:t>
       </w:r>
       <w:proofErr w:type="spellStart"/>
       <w:r>
@@ -17483,6 +18183,7 @@
           <w:szCs w:val="28"/>
         </w:rPr>
       </w:pPr>
+      <w:bookmarkStart w:id="11" w:name="_Toc495265326"/>
       <w:r>
         <w:rPr>
           <w:color w:val="365F91" w:themeColor="accent1" w:themeShade="BF"/>
@@ -17510,6 +18211,7 @@
         </w:rPr>
         <w:t>)</w:t>
       </w:r>
+      <w:bookmarkEnd w:id="11"/>
     </w:p>
     <w:p>
       <w:pPr>
@@ -17792,7 +18494,29 @@
           <w:szCs w:val="16"/>
           <w:lang w:val="es-ES"/>
         </w:rPr>
-        <w:t>"/o/api/pais"</w:t>
+        <w:t>"/o/api/</w:t>
+      </w:r>
+      <w:proofErr w:type="spellStart"/>
+      <w:r>
+        <w:rPr>
+          <w:rFonts w:ascii="Consolas" w:hAnsi="Consolas" w:cs="Consolas"/>
+          <w:color w:val="2A00FF"/>
+          <w:sz w:val="16"/>
+          <w:szCs w:val="16"/>
+          <w:lang w:val="es-ES"/>
+        </w:rPr>
+        <w:t>pais</w:t>
+      </w:r>
+      <w:proofErr w:type="spellEnd"/>
+      <w:r>
+        <w:rPr>
+          <w:rFonts w:ascii="Consolas" w:hAnsi="Consolas" w:cs="Consolas"/>
+          <w:color w:val="2A00FF"/>
+          <w:sz w:val="16"/>
+          <w:szCs w:val="16"/>
+          <w:lang w:val="es-ES"/>
+        </w:rPr>
+        <w:t>"</w:t>
       </w:r>
       <w:r>
         <w:rPr>
@@ -18838,7 +19562,29 @@
           <w:szCs w:val="16"/>
           <w:lang w:val="es-ES"/>
         </w:rPr>
-        <w:t>(pais) {</w:t>
+        <w:t>(</w:t>
+      </w:r>
+      <w:proofErr w:type="spellStart"/>
+      <w:r>
+        <w:rPr>
+          <w:rFonts w:ascii="Consolas" w:hAnsi="Consolas" w:cs="Consolas"/>
+          <w:color w:val="000000"/>
+          <w:sz w:val="16"/>
+          <w:szCs w:val="16"/>
+          <w:lang w:val="es-ES"/>
+        </w:rPr>
+        <w:t>pais</w:t>
+      </w:r>
+      <w:proofErr w:type="spellEnd"/>
+      <w:r>
+        <w:rPr>
+          <w:rFonts w:ascii="Consolas" w:hAnsi="Consolas" w:cs="Consolas"/>
+          <w:color w:val="000000"/>
+          <w:sz w:val="16"/>
+          <w:szCs w:val="16"/>
+          <w:lang w:val="es-ES"/>
+        </w:rPr>
+        <w:t>) {</w:t>
       </w:r>
     </w:p>
     <w:p>
@@ -18978,7 +19724,29 @@
           <w:szCs w:val="16"/>
           <w:lang w:val="es-ES"/>
         </w:rPr>
-        <w:t>, pais);</w:t>
+        <w:t xml:space="preserve">, </w:t>
+      </w:r>
+      <w:proofErr w:type="spellStart"/>
+      <w:r>
+        <w:rPr>
+          <w:rFonts w:ascii="Consolas" w:hAnsi="Consolas" w:cs="Consolas"/>
+          <w:color w:val="000000"/>
+          <w:sz w:val="16"/>
+          <w:szCs w:val="16"/>
+          <w:lang w:val="es-ES"/>
+        </w:rPr>
+        <w:t>pais</w:t>
+      </w:r>
+      <w:proofErr w:type="spellEnd"/>
+      <w:r>
+        <w:rPr>
+          <w:rFonts w:ascii="Consolas" w:hAnsi="Consolas" w:cs="Consolas"/>
+          <w:color w:val="000000"/>
+          <w:sz w:val="16"/>
+          <w:szCs w:val="16"/>
+          <w:lang w:val="es-ES"/>
+        </w:rPr>
+        <w:t>);</w:t>
       </w:r>
     </w:p>
     <w:p>
@@ -19146,7 +19914,29 @@
           <w:szCs w:val="16"/>
           <w:lang w:val="es-ES"/>
         </w:rPr>
-        <w:t>(pais) {</w:t>
+        <w:t>(</w:t>
+      </w:r>
+      <w:proofErr w:type="spellStart"/>
+      <w:r>
+        <w:rPr>
+          <w:rFonts w:ascii="Consolas" w:hAnsi="Consolas" w:cs="Consolas"/>
+          <w:color w:val="000000"/>
+          <w:sz w:val="16"/>
+          <w:szCs w:val="16"/>
+          <w:lang w:val="es-ES"/>
+        </w:rPr>
+        <w:t>pais</w:t>
+      </w:r>
+      <w:proofErr w:type="spellEnd"/>
+      <w:r>
+        <w:rPr>
+          <w:rFonts w:ascii="Consolas" w:hAnsi="Consolas" w:cs="Consolas"/>
+          <w:color w:val="000000"/>
+          <w:sz w:val="16"/>
+          <w:szCs w:val="16"/>
+          <w:lang w:val="es-ES"/>
+        </w:rPr>
+        <w:t>) {</w:t>
       </w:r>
     </w:p>
     <w:p>
@@ -19286,7 +20076,29 @@
           <w:szCs w:val="16"/>
           <w:lang w:val="es-ES"/>
         </w:rPr>
-        <w:t>, pais);</w:t>
+        <w:t xml:space="preserve">, </w:t>
+      </w:r>
+      <w:proofErr w:type="spellStart"/>
+      <w:r>
+        <w:rPr>
+          <w:rFonts w:ascii="Consolas" w:hAnsi="Consolas" w:cs="Consolas"/>
+          <w:color w:val="000000"/>
+          <w:sz w:val="16"/>
+          <w:szCs w:val="16"/>
+          <w:lang w:val="es-ES"/>
+        </w:rPr>
+        <w:t>pais</w:t>
+      </w:r>
+      <w:proofErr w:type="spellEnd"/>
+      <w:r>
+        <w:rPr>
+          <w:rFonts w:ascii="Consolas" w:hAnsi="Consolas" w:cs="Consolas"/>
+          <w:color w:val="000000"/>
+          <w:sz w:val="16"/>
+          <w:szCs w:val="16"/>
+          <w:lang w:val="es-ES"/>
+        </w:rPr>
+        <w:t>);</w:t>
       </w:r>
     </w:p>
     <w:p>
@@ -19454,7 +20266,29 @@
           <w:szCs w:val="16"/>
           <w:lang w:val="es-ES"/>
         </w:rPr>
-        <w:t>(pais) {</w:t>
+        <w:t>(</w:t>
+      </w:r>
+      <w:proofErr w:type="spellStart"/>
+      <w:r>
+        <w:rPr>
+          <w:rFonts w:ascii="Consolas" w:hAnsi="Consolas" w:cs="Consolas"/>
+          <w:color w:val="000000"/>
+          <w:sz w:val="16"/>
+          <w:szCs w:val="16"/>
+          <w:lang w:val="es-ES"/>
+        </w:rPr>
+        <w:t>pais</w:t>
+      </w:r>
+      <w:proofErr w:type="spellEnd"/>
+      <w:r>
+        <w:rPr>
+          <w:rFonts w:ascii="Consolas" w:hAnsi="Consolas" w:cs="Consolas"/>
+          <w:color w:val="000000"/>
+          <w:sz w:val="16"/>
+          <w:szCs w:val="16"/>
+          <w:lang w:val="es-ES"/>
+        </w:rPr>
+        <w:t>) {</w:t>
       </w:r>
     </w:p>
     <w:p>
@@ -19594,7 +20428,29 @@
           <w:szCs w:val="16"/>
           <w:lang w:val="es-ES"/>
         </w:rPr>
-        <w:t>, pais);</w:t>
+        <w:t xml:space="preserve">, </w:t>
+      </w:r>
+      <w:proofErr w:type="spellStart"/>
+      <w:r>
+        <w:rPr>
+          <w:rFonts w:ascii="Consolas" w:hAnsi="Consolas" w:cs="Consolas"/>
+          <w:color w:val="000000"/>
+          <w:sz w:val="16"/>
+          <w:szCs w:val="16"/>
+          <w:lang w:val="es-ES"/>
+        </w:rPr>
+        <w:t>pais</w:t>
+      </w:r>
+      <w:proofErr w:type="spellEnd"/>
+      <w:r>
+        <w:rPr>
+          <w:rFonts w:ascii="Consolas" w:hAnsi="Consolas" w:cs="Consolas"/>
+          <w:color w:val="000000"/>
+          <w:sz w:val="16"/>
+          <w:szCs w:val="16"/>
+          <w:lang w:val="es-ES"/>
+        </w:rPr>
+        <w:t>);</w:t>
       </w:r>
     </w:p>
     <w:p>
@@ -20512,6 +21368,7 @@
           <w:szCs w:val="16"/>
         </w:rPr>
       </w:pPr>
+      <w:bookmarkStart w:id="12" w:name="_Toc495265327"/>
       <w:r>
         <w:rPr>
           <w:rFonts w:ascii="Consolas" w:hAnsi="Consolas" w:cs="Consolas"/>
@@ -20543,6 +21400,7 @@
         </w:rPr>
         <w:t>));</w:t>
       </w:r>
+      <w:bookmarkEnd w:id="12"/>
     </w:p>
     <w:p>
       <w:pPr>
@@ -23753,7 +24611,29 @@
           <w:szCs w:val="16"/>
           <w:lang w:val="es-ES"/>
         </w:rPr>
-        <w:t>"##=&gt; Agregar Pais: "</w:t>
+        <w:t xml:space="preserve">"##=&gt; Agregar </w:t>
+      </w:r>
+      <w:proofErr w:type="spellStart"/>
+      <w:r>
+        <w:rPr>
+          <w:rFonts w:ascii="Consolas" w:hAnsi="Consolas" w:cs="Consolas"/>
+          <w:color w:val="2A00FF"/>
+          <w:sz w:val="16"/>
+          <w:szCs w:val="16"/>
+          <w:lang w:val="es-ES"/>
+        </w:rPr>
+        <w:t>Pais</w:t>
+      </w:r>
+      <w:proofErr w:type="spellEnd"/>
+      <w:r>
+        <w:rPr>
+          <w:rFonts w:ascii="Consolas" w:hAnsi="Consolas" w:cs="Consolas"/>
+          <w:color w:val="2A00FF"/>
+          <w:sz w:val="16"/>
+          <w:szCs w:val="16"/>
+          <w:lang w:val="es-ES"/>
+        </w:rPr>
+        <w:t>: "</w:t>
       </w:r>
       <w:r>
         <w:rPr>
@@ -24411,7 +25291,29 @@
           <w:szCs w:val="16"/>
           <w:lang w:val="es-ES"/>
         </w:rPr>
-        <w:t>'error agregar pais: '</w:t>
+        <w:t xml:space="preserve">'error agregar </w:t>
+      </w:r>
+      <w:proofErr w:type="spellStart"/>
+      <w:r>
+        <w:rPr>
+          <w:rFonts w:ascii="Consolas" w:hAnsi="Consolas" w:cs="Consolas"/>
+          <w:color w:val="2A00FF"/>
+          <w:sz w:val="16"/>
+          <w:szCs w:val="16"/>
+          <w:lang w:val="es-ES"/>
+        </w:rPr>
+        <w:t>pais</w:t>
+      </w:r>
+      <w:proofErr w:type="spellEnd"/>
+      <w:r>
+        <w:rPr>
+          <w:rFonts w:ascii="Consolas" w:hAnsi="Consolas" w:cs="Consolas"/>
+          <w:color w:val="2A00FF"/>
+          <w:sz w:val="16"/>
+          <w:szCs w:val="16"/>
+          <w:lang w:val="es-ES"/>
+        </w:rPr>
+        <w:t>: '</w:t>
       </w:r>
       <w:r>
         <w:rPr>
@@ -24693,7 +25595,29 @@
           <w:szCs w:val="16"/>
           <w:lang w:val="es-ES"/>
         </w:rPr>
-        <w:t>"##=&gt; Modificar Pais: "</w:t>
+        <w:t xml:space="preserve">"##=&gt; Modificar </w:t>
+      </w:r>
+      <w:proofErr w:type="spellStart"/>
+      <w:r>
+        <w:rPr>
+          <w:rFonts w:ascii="Consolas" w:hAnsi="Consolas" w:cs="Consolas"/>
+          <w:color w:val="2A00FF"/>
+          <w:sz w:val="16"/>
+          <w:szCs w:val="16"/>
+          <w:lang w:val="es-ES"/>
+        </w:rPr>
+        <w:t>Pais</w:t>
+      </w:r>
+      <w:proofErr w:type="spellEnd"/>
+      <w:r>
+        <w:rPr>
+          <w:rFonts w:ascii="Consolas" w:hAnsi="Consolas" w:cs="Consolas"/>
+          <w:color w:val="2A00FF"/>
+          <w:sz w:val="16"/>
+          <w:szCs w:val="16"/>
+          <w:lang w:val="es-ES"/>
+        </w:rPr>
+        <w:t>: "</w:t>
       </w:r>
       <w:r>
         <w:rPr>
@@ -25360,7 +26284,29 @@
           <w:szCs w:val="16"/>
           <w:lang w:val="es-ES"/>
         </w:rPr>
-        <w:t>'error modificar pais: '</w:t>
+        <w:t xml:space="preserve">'error modificar </w:t>
+      </w:r>
+      <w:proofErr w:type="spellStart"/>
+      <w:r>
+        <w:rPr>
+          <w:rFonts w:ascii="Consolas" w:hAnsi="Consolas" w:cs="Consolas"/>
+          <w:color w:val="2A00FF"/>
+          <w:sz w:val="16"/>
+          <w:szCs w:val="16"/>
+          <w:lang w:val="es-ES"/>
+        </w:rPr>
+        <w:t>pais</w:t>
+      </w:r>
+      <w:proofErr w:type="spellEnd"/>
+      <w:r>
+        <w:rPr>
+          <w:rFonts w:ascii="Consolas" w:hAnsi="Consolas" w:cs="Consolas"/>
+          <w:color w:val="2A00FF"/>
+          <w:sz w:val="16"/>
+          <w:szCs w:val="16"/>
+          <w:lang w:val="es-ES"/>
+        </w:rPr>
+        <w:t>: '</w:t>
       </w:r>
       <w:r>
         <w:rPr>
@@ -25643,7 +26589,29 @@
           <w:szCs w:val="16"/>
           <w:lang w:val="es-ES"/>
         </w:rPr>
-        <w:t>"##=&gt; Borrar Pais: "</w:t>
+        <w:t xml:space="preserve">"##=&gt; Borrar </w:t>
+      </w:r>
+      <w:proofErr w:type="spellStart"/>
+      <w:r>
+        <w:rPr>
+          <w:rFonts w:ascii="Consolas" w:hAnsi="Consolas" w:cs="Consolas"/>
+          <w:color w:val="2A00FF"/>
+          <w:sz w:val="16"/>
+          <w:szCs w:val="16"/>
+          <w:lang w:val="es-ES"/>
+        </w:rPr>
+        <w:t>Pais</w:t>
+      </w:r>
+      <w:proofErr w:type="spellEnd"/>
+      <w:r>
+        <w:rPr>
+          <w:rFonts w:ascii="Consolas" w:hAnsi="Consolas" w:cs="Consolas"/>
+          <w:color w:val="2A00FF"/>
+          <w:sz w:val="16"/>
+          <w:szCs w:val="16"/>
+          <w:lang w:val="es-ES"/>
+        </w:rPr>
+        <w:t>: "</w:t>
       </w:r>
       <w:r>
         <w:rPr>
@@ -26330,7 +27298,29 @@
           <w:szCs w:val="16"/>
           <w:lang w:val="es-ES"/>
         </w:rPr>
-        <w:t>'error borrar pais: '</w:t>
+        <w:t xml:space="preserve">'error borrar </w:t>
+      </w:r>
+      <w:proofErr w:type="spellStart"/>
+      <w:r>
+        <w:rPr>
+          <w:rFonts w:ascii="Consolas" w:hAnsi="Consolas" w:cs="Consolas"/>
+          <w:color w:val="2A00FF"/>
+          <w:sz w:val="16"/>
+          <w:szCs w:val="16"/>
+          <w:lang w:val="es-ES"/>
+        </w:rPr>
+        <w:t>pais</w:t>
+      </w:r>
+      <w:proofErr w:type="spellEnd"/>
+      <w:r>
+        <w:rPr>
+          <w:rFonts w:ascii="Consolas" w:hAnsi="Consolas" w:cs="Consolas"/>
+          <w:color w:val="2A00FF"/>
+          <w:sz w:val="16"/>
+          <w:szCs w:val="16"/>
+          <w:lang w:val="es-ES"/>
+        </w:rPr>
+        <w:t>: '</w:t>
       </w:r>
       <w:r>
         <w:rPr>
@@ -26484,7 +27474,29 @@
           <w:szCs w:val="16"/>
           <w:lang w:val="es-ES"/>
         </w:rPr>
-        <w:t xml:space="preserve"> los campos de pais </w:t>
+        <w:t xml:space="preserve"> los campos de </w:t>
+      </w:r>
+      <w:proofErr w:type="spellStart"/>
+      <w:r>
+        <w:rPr>
+          <w:rFonts w:ascii="Consolas" w:hAnsi="Consolas" w:cs="Consolas"/>
+          <w:color w:val="3F7F5F"/>
+          <w:sz w:val="16"/>
+          <w:szCs w:val="16"/>
+          <w:lang w:val="es-ES"/>
+        </w:rPr>
+        <w:t>pais</w:t>
+      </w:r>
+      <w:proofErr w:type="spellEnd"/>
+      <w:r>
+        <w:rPr>
+          <w:rFonts w:ascii="Consolas" w:hAnsi="Consolas" w:cs="Consolas"/>
+          <w:color w:val="3F7F5F"/>
+          <w:sz w:val="16"/>
+          <w:szCs w:val="16"/>
+          <w:lang w:val="es-ES"/>
+        </w:rPr>
+        <w:t xml:space="preserve"> </w:t>
       </w:r>
       <w:proofErr w:type="spellStart"/>
       <w:r>
@@ -28670,7 +29682,6 @@
           <w:sz w:val="28"/>
         </w:rPr>
       </w:pPr>
-      <w:bookmarkStart w:id="11" w:name="_Toc495182298"/>
       <w:r>
         <w:rPr>
           <w:rFonts w:ascii="Times New Roman" w:hAnsi="Times New Roman" w:cs="Times New Roman"/>
@@ -31068,6 +32079,7 @@
           <w:szCs w:val="28"/>
         </w:rPr>
       </w:pPr>
+      <w:bookmarkStart w:id="13" w:name="_Toc495265328"/>
       <w:r>
         <w:rPr>
           <w:color w:val="365F91" w:themeColor="accent1" w:themeShade="BF"/>
@@ -31077,6 +32089,7 @@
         <w:lastRenderedPageBreak/>
         <w:t>Ajustar Portlet y vista JSP</w:t>
       </w:r>
+      <w:bookmarkEnd w:id="13"/>
     </w:p>
     <w:p>
       <w:pPr>
@@ -36417,7 +37430,7 @@
           <w:szCs w:val="16"/>
           <w:lang w:val="es-ES"/>
         </w:rPr>
-        <w:t xml:space="preserve">"pais in </w:t>
+        <w:t>"</w:t>
       </w:r>
       <w:proofErr w:type="spellStart"/>
       <w:r>
@@ -36430,7 +37443,7 @@
           <w:szCs w:val="16"/>
           <w:lang w:val="es-ES"/>
         </w:rPr>
-        <w:t>ctrl.paises</w:t>
+        <w:t>pais</w:t>
       </w:r>
       <w:proofErr w:type="spellEnd"/>
       <w:r>
@@ -36443,40 +37456,9 @@
           <w:szCs w:val="16"/>
           <w:lang w:val="es-ES"/>
         </w:rPr>
-        <w:t>"</w:t>
-      </w:r>
-      <w:r>
-        <w:rPr>
-          <w:rFonts w:ascii="Consolas" w:hAnsi="Consolas" w:cs="Consolas"/>
-          <w:sz w:val="16"/>
-          <w:szCs w:val="16"/>
-          <w:lang w:val="es-ES"/>
-        </w:rPr>
-        <w:t xml:space="preserve"> </w:t>
-      </w:r>
-      <w:proofErr w:type="spellStart"/>
-      <w:r>
-        <w:rPr>
-          <w:rFonts w:ascii="Consolas" w:hAnsi="Consolas" w:cs="Consolas"/>
-          <w:color w:val="7F007F"/>
-          <w:sz w:val="16"/>
-          <w:szCs w:val="16"/>
-          <w:u w:val="single"/>
-          <w:lang w:val="es-ES"/>
-        </w:rPr>
-        <w:t>ng-click</w:t>
-      </w:r>
-      <w:proofErr w:type="spellEnd"/>
-      <w:r>
-        <w:rPr>
-          <w:rFonts w:ascii="Consolas" w:hAnsi="Consolas" w:cs="Consolas"/>
-          <w:color w:val="000000"/>
-          <w:sz w:val="16"/>
-          <w:szCs w:val="16"/>
-          <w:lang w:val="es-ES"/>
-        </w:rPr>
-        <w:t>=</w:t>
-      </w:r>
+        <w:t xml:space="preserve"> in </w:t>
+      </w:r>
+      <w:proofErr w:type="spellStart"/>
       <w:r>
         <w:rPr>
           <w:rFonts w:ascii="Consolas" w:hAnsi="Consolas" w:cs="Consolas"/>
@@ -36487,10 +37469,9 @@
           <w:szCs w:val="16"/>
           <w:lang w:val="es-ES"/>
         </w:rPr>
-        <w:t>"</w:t>
-      </w:r>
-      <w:proofErr w:type="spellStart"/>
-      <w:proofErr w:type="gramStart"/>
+        <w:t>ctrl.paises</w:t>
+      </w:r>
+      <w:proofErr w:type="spellEnd"/>
       <w:r>
         <w:rPr>
           <w:rFonts w:ascii="Consolas" w:hAnsi="Consolas" w:cs="Consolas"/>
@@ -36501,9 +37482,40 @@
           <w:szCs w:val="16"/>
           <w:lang w:val="es-ES"/>
         </w:rPr>
-        <w:t>ctrl.seleccionarPais</w:t>
-      </w:r>
-      <w:proofErr w:type="spellEnd"/>
+        <w:t>"</w:t>
+      </w:r>
+      <w:r>
+        <w:rPr>
+          <w:rFonts w:ascii="Consolas" w:hAnsi="Consolas" w:cs="Consolas"/>
+          <w:sz w:val="16"/>
+          <w:szCs w:val="16"/>
+          <w:lang w:val="es-ES"/>
+        </w:rPr>
+        <w:t xml:space="preserve"> </w:t>
+      </w:r>
+      <w:proofErr w:type="spellStart"/>
+      <w:r>
+        <w:rPr>
+          <w:rFonts w:ascii="Consolas" w:hAnsi="Consolas" w:cs="Consolas"/>
+          <w:color w:val="7F007F"/>
+          <w:sz w:val="16"/>
+          <w:szCs w:val="16"/>
+          <w:u w:val="single"/>
+          <w:lang w:val="es-ES"/>
+        </w:rPr>
+        <w:t>ng-click</w:t>
+      </w:r>
+      <w:proofErr w:type="spellEnd"/>
+      <w:r>
+        <w:rPr>
+          <w:rFonts w:ascii="Consolas" w:hAnsi="Consolas" w:cs="Consolas"/>
+          <w:color w:val="000000"/>
+          <w:sz w:val="16"/>
+          <w:szCs w:val="16"/>
+          <w:lang w:val="es-ES"/>
+        </w:rPr>
+        <w:t>=</w:t>
+      </w:r>
       <w:r>
         <w:rPr>
           <w:rFonts w:ascii="Consolas" w:hAnsi="Consolas" w:cs="Consolas"/>
@@ -36514,9 +37526,10 @@
           <w:szCs w:val="16"/>
           <w:lang w:val="es-ES"/>
         </w:rPr>
-        <w:t>(</w:t>
-      </w:r>
-      <w:proofErr w:type="gramEnd"/>
+        <w:t>"</w:t>
+      </w:r>
+      <w:proofErr w:type="spellStart"/>
+      <w:proofErr w:type="gramStart"/>
       <w:r>
         <w:rPr>
           <w:rFonts w:ascii="Consolas" w:hAnsi="Consolas" w:cs="Consolas"/>
@@ -36527,7 +37540,47 @@
           <w:szCs w:val="16"/>
           <w:lang w:val="es-ES"/>
         </w:rPr>
-        <w:t>pais);"</w:t>
+        <w:t>ctrl.seleccionarPais</w:t>
+      </w:r>
+      <w:proofErr w:type="spellEnd"/>
+      <w:r>
+        <w:rPr>
+          <w:rFonts w:ascii="Consolas" w:hAnsi="Consolas" w:cs="Consolas"/>
+          <w:i/>
+          <w:iCs/>
+          <w:color w:val="2A00FF"/>
+          <w:sz w:val="16"/>
+          <w:szCs w:val="16"/>
+          <w:lang w:val="es-ES"/>
+        </w:rPr>
+        <w:t>(</w:t>
+      </w:r>
+      <w:proofErr w:type="spellStart"/>
+      <w:proofErr w:type="gramEnd"/>
+      <w:r>
+        <w:rPr>
+          <w:rFonts w:ascii="Consolas" w:hAnsi="Consolas" w:cs="Consolas"/>
+          <w:i/>
+          <w:iCs/>
+          <w:color w:val="2A00FF"/>
+          <w:sz w:val="16"/>
+          <w:szCs w:val="16"/>
+          <w:lang w:val="es-ES"/>
+        </w:rPr>
+        <w:t>pais</w:t>
+      </w:r>
+      <w:proofErr w:type="spellEnd"/>
+      <w:r>
+        <w:rPr>
+          <w:rFonts w:ascii="Consolas" w:hAnsi="Consolas" w:cs="Consolas"/>
+          <w:i/>
+          <w:iCs/>
+          <w:color w:val="2A00FF"/>
+          <w:sz w:val="16"/>
+          <w:szCs w:val="16"/>
+          <w:lang w:val="es-ES"/>
+        </w:rPr>
+        <w:t>);"</w:t>
       </w:r>
       <w:r>
         <w:rPr>
@@ -38758,7 +39811,33 @@
           <w:szCs w:val="16"/>
           <w:lang w:val="es-ES"/>
         </w:rPr>
-        <w:t>"Pais"</w:t>
+        <w:t>"</w:t>
+      </w:r>
+      <w:proofErr w:type="spellStart"/>
+      <w:r>
+        <w:rPr>
+          <w:rFonts w:ascii="Consolas" w:hAnsi="Consolas" w:cs="Consolas"/>
+          <w:i/>
+          <w:iCs/>
+          <w:color w:val="2A00FF"/>
+          <w:sz w:val="16"/>
+          <w:szCs w:val="16"/>
+          <w:lang w:val="es-ES"/>
+        </w:rPr>
+        <w:t>Pais</w:t>
+      </w:r>
+      <w:proofErr w:type="spellEnd"/>
+      <w:r>
+        <w:rPr>
+          <w:rFonts w:ascii="Consolas" w:hAnsi="Consolas" w:cs="Consolas"/>
+          <w:i/>
+          <w:iCs/>
+          <w:color w:val="2A00FF"/>
+          <w:sz w:val="16"/>
+          <w:szCs w:val="16"/>
+          <w:lang w:val="es-ES"/>
+        </w:rPr>
+        <w:t>"</w:t>
       </w:r>
     </w:p>
     <w:p>
@@ -38859,40 +39938,9 @@
           <w:szCs w:val="16"/>
           <w:lang w:val="es-ES"/>
         </w:rPr>
-        <w:t>"pais"</w:t>
-      </w:r>
-      <w:r>
-        <w:rPr>
-          <w:rFonts w:ascii="Consolas" w:hAnsi="Consolas" w:cs="Consolas"/>
-          <w:sz w:val="16"/>
-          <w:szCs w:val="16"/>
-          <w:lang w:val="es-ES"/>
-        </w:rPr>
-        <w:t xml:space="preserve"> </w:t>
-      </w:r>
-      <w:proofErr w:type="spellStart"/>
-      <w:r>
-        <w:rPr>
-          <w:rFonts w:ascii="Consolas" w:hAnsi="Consolas" w:cs="Consolas"/>
-          <w:color w:val="7F007F"/>
-          <w:sz w:val="16"/>
-          <w:szCs w:val="16"/>
-          <w:u w:val="single"/>
-          <w:lang w:val="es-ES"/>
-        </w:rPr>
-        <w:t>ng-model</w:t>
-      </w:r>
-      <w:proofErr w:type="spellEnd"/>
-      <w:r>
-        <w:rPr>
-          <w:rFonts w:ascii="Consolas" w:hAnsi="Consolas" w:cs="Consolas"/>
-          <w:color w:val="000000"/>
-          <w:sz w:val="16"/>
-          <w:szCs w:val="16"/>
-          <w:lang w:val="es-ES"/>
-        </w:rPr>
-        <w:t>=</w:t>
-      </w:r>
+        <w:t>"</w:t>
+      </w:r>
+      <w:proofErr w:type="spellStart"/>
       <w:r>
         <w:rPr>
           <w:rFonts w:ascii="Consolas" w:hAnsi="Consolas" w:cs="Consolas"/>
@@ -38903,9 +39951,9 @@
           <w:szCs w:val="16"/>
           <w:lang w:val="es-ES"/>
         </w:rPr>
-        <w:t>"</w:t>
-      </w:r>
-      <w:proofErr w:type="spellStart"/>
+        <w:t>pais</w:t>
+      </w:r>
+      <w:proofErr w:type="spellEnd"/>
       <w:r>
         <w:rPr>
           <w:rFonts w:ascii="Consolas" w:hAnsi="Consolas" w:cs="Consolas"/>
@@ -38916,9 +39964,40 @@
           <w:szCs w:val="16"/>
           <w:lang w:val="es-ES"/>
         </w:rPr>
-        <w:t>ctrl.pais.nombre</w:t>
-      </w:r>
-      <w:proofErr w:type="spellEnd"/>
+        <w:t>"</w:t>
+      </w:r>
+      <w:r>
+        <w:rPr>
+          <w:rFonts w:ascii="Consolas" w:hAnsi="Consolas" w:cs="Consolas"/>
+          <w:sz w:val="16"/>
+          <w:szCs w:val="16"/>
+          <w:lang w:val="es-ES"/>
+        </w:rPr>
+        <w:t xml:space="preserve"> </w:t>
+      </w:r>
+      <w:proofErr w:type="spellStart"/>
+      <w:r>
+        <w:rPr>
+          <w:rFonts w:ascii="Consolas" w:hAnsi="Consolas" w:cs="Consolas"/>
+          <w:color w:val="7F007F"/>
+          <w:sz w:val="16"/>
+          <w:szCs w:val="16"/>
+          <w:u w:val="single"/>
+          <w:lang w:val="es-ES"/>
+        </w:rPr>
+        <w:t>ng-model</w:t>
+      </w:r>
+      <w:proofErr w:type="spellEnd"/>
+      <w:r>
+        <w:rPr>
+          <w:rFonts w:ascii="Consolas" w:hAnsi="Consolas" w:cs="Consolas"/>
+          <w:color w:val="000000"/>
+          <w:sz w:val="16"/>
+          <w:szCs w:val="16"/>
+          <w:lang w:val="es-ES"/>
+        </w:rPr>
+        <w:t>=</w:t>
+      </w:r>
       <w:r>
         <w:rPr>
           <w:rFonts w:ascii="Consolas" w:hAnsi="Consolas" w:cs="Consolas"/>
@@ -38931,6 +40010,32 @@
         </w:rPr>
         <w:t>"</w:t>
       </w:r>
+      <w:proofErr w:type="spellStart"/>
+      <w:r>
+        <w:rPr>
+          <w:rFonts w:ascii="Consolas" w:hAnsi="Consolas" w:cs="Consolas"/>
+          <w:i/>
+          <w:iCs/>
+          <w:color w:val="2A00FF"/>
+          <w:sz w:val="16"/>
+          <w:szCs w:val="16"/>
+          <w:lang w:val="es-ES"/>
+        </w:rPr>
+        <w:t>ctrl.pais.nombre</w:t>
+      </w:r>
+      <w:proofErr w:type="spellEnd"/>
+      <w:r>
+        <w:rPr>
+          <w:rFonts w:ascii="Consolas" w:hAnsi="Consolas" w:cs="Consolas"/>
+          <w:i/>
+          <w:iCs/>
+          <w:color w:val="2A00FF"/>
+          <w:sz w:val="16"/>
+          <w:szCs w:val="16"/>
+          <w:lang w:val="es-ES"/>
+        </w:rPr>
+        <w:t>"</w:t>
+      </w:r>
       <w:r>
         <w:rPr>
           <w:rFonts w:ascii="Consolas" w:hAnsi="Consolas" w:cs="Consolas"/>
@@ -43352,7 +44457,6 @@
           <w:szCs w:val="16"/>
           <w:lang w:val="es-ES"/>
         </w:rPr>
-        <w:lastRenderedPageBreak/>
         <w:tab/>
       </w:r>
       <w:r>
@@ -43560,6 +44664,7 @@
           <w:szCs w:val="16"/>
           <w:lang w:val="es-ES"/>
         </w:rPr>
+        <w:lastRenderedPageBreak/>
         <w:tab/>
       </w:r>
       <w:r>
@@ -45398,7 +46503,7 @@
           <w:highlight w:val="yellow"/>
           <w:lang w:val="es-ES"/>
         </w:rPr>
-        <w:t xml:space="preserve">="pais in </w:t>
+        <w:t>="</w:t>
       </w:r>
       <w:proofErr w:type="spellStart"/>
       <w:r>
@@ -45409,6 +46514,28 @@
           <w:highlight w:val="yellow"/>
           <w:lang w:val="es-ES"/>
         </w:rPr>
+        <w:t>pais</w:t>
+      </w:r>
+      <w:proofErr w:type="spellEnd"/>
+      <w:r>
+        <w:rPr>
+          <w:rFonts w:ascii="Consolas" w:hAnsi="Consolas" w:cs="Consolas"/>
+          <w:sz w:val="16"/>
+          <w:szCs w:val="16"/>
+          <w:highlight w:val="yellow"/>
+          <w:lang w:val="es-ES"/>
+        </w:rPr>
+        <w:t xml:space="preserve"> in </w:t>
+      </w:r>
+      <w:proofErr w:type="spellStart"/>
+      <w:r>
+        <w:rPr>
+          <w:rFonts w:ascii="Consolas" w:hAnsi="Consolas" w:cs="Consolas"/>
+          <w:sz w:val="16"/>
+          <w:szCs w:val="16"/>
+          <w:highlight w:val="yellow"/>
+          <w:lang w:val="es-ES"/>
+        </w:rPr>
         <w:t>ctrl.paises</w:t>
       </w:r>
       <w:proofErr w:type="spellEnd"/>
@@ -45467,6 +46594,7 @@
         </w:rPr>
         <w:t>(</w:t>
       </w:r>
+      <w:proofErr w:type="spellStart"/>
       <w:proofErr w:type="gramEnd"/>
       <w:r>
         <w:rPr>
@@ -45476,7 +46604,18 @@
           <w:highlight w:val="yellow"/>
           <w:lang w:val="es-ES"/>
         </w:rPr>
-        <w:t>pais);"&gt;</w:t>
+        <w:t>pais</w:t>
+      </w:r>
+      <w:proofErr w:type="spellEnd"/>
+      <w:r>
+        <w:rPr>
+          <w:rFonts w:ascii="Consolas" w:hAnsi="Consolas" w:cs="Consolas"/>
+          <w:sz w:val="16"/>
+          <w:szCs w:val="16"/>
+          <w:highlight w:val="yellow"/>
+          <w:lang w:val="es-ES"/>
+        </w:rPr>
+        <w:t>);"&gt;</w:t>
       </w:r>
     </w:p>
     <w:p>
@@ -45967,9 +47106,7 @@
           <w:lang w:eastAsia="es-ES"/>
         </w:rPr>
       </w:pPr>
-    </w:p>
-    <w:p>
-      <w:pPr>
+      <w:r>
         <w:rPr>
           <w:rFonts w:ascii="Times New Roman" w:eastAsia="Times New Roman" w:hAnsi="Times New Roman" w:cs="Times New Roman"/>
           <w:b/>
@@ -45978,12 +47115,6 @@
           <w:szCs w:val="28"/>
           <w:lang w:eastAsia="es-ES"/>
         </w:rPr>
-      </w:pPr>
-      <w:r>
-        <w:rPr>
-          <w:rFonts w:ascii="Times New Roman" w:hAnsi="Times New Roman" w:cs="Times New Roman"/>
-          <w:sz w:val="28"/>
-        </w:rPr>
         <w:br w:type="page"/>
       </w:r>
     </w:p>
@@ -46001,6 +47132,7 @@
           <w:lang w:val="es-VE"/>
         </w:rPr>
       </w:pPr>
+      <w:bookmarkStart w:id="14" w:name="_Toc495265329"/>
       <w:r>
         <w:rPr>
           <w:rFonts w:ascii="Times New Roman" w:hAnsi="Times New Roman" w:cs="Times New Roman"/>
@@ -46008,10 +47140,80 @@
           <w:lang w:val="es-VE"/>
         </w:rPr>
         <w:lastRenderedPageBreak/>
+        <w:t>Publicar y Probar Aplicativo</w:t>
+      </w:r>
+      <w:bookmarkEnd w:id="14"/>
+    </w:p>
+    <w:p>
+      <w:pPr>
+        <w:rPr>
+          <w:rFonts w:ascii="Times New Roman" w:eastAsia="Times New Roman" w:hAnsi="Times New Roman" w:cs="Times New Roman"/>
+          <w:b/>
+          <w:color w:val="CC0000"/>
+          <w:sz w:val="28"/>
+          <w:szCs w:val="28"/>
+          <w:lang w:eastAsia="es-ES"/>
+        </w:rPr>
+      </w:pPr>
+    </w:p>
+    <w:p>
+      <w:pPr>
+        <w:rPr>
+          <w:rFonts w:ascii="Times New Roman" w:eastAsia="Times New Roman" w:hAnsi="Times New Roman" w:cs="Times New Roman"/>
+          <w:b/>
+          <w:color w:val="CC0000"/>
+          <w:sz w:val="28"/>
+          <w:szCs w:val="28"/>
+          <w:u w:val="single"/>
+          <w:lang w:eastAsia="es-ES"/>
+        </w:rPr>
+      </w:pPr>
+    </w:p>
+    <w:p>
+      <w:pPr>
+        <w:rPr>
+          <w:rFonts w:ascii="Times New Roman" w:eastAsia="Times New Roman" w:hAnsi="Times New Roman" w:cs="Times New Roman"/>
+          <w:b/>
+          <w:color w:val="CC0000"/>
+          <w:sz w:val="28"/>
+          <w:szCs w:val="28"/>
+          <w:lang w:eastAsia="es-ES"/>
+        </w:rPr>
+      </w:pPr>
+      <w:r>
+        <w:rPr>
+          <w:rFonts w:ascii="Times New Roman" w:hAnsi="Times New Roman" w:cs="Times New Roman"/>
+          <w:sz w:val="28"/>
+        </w:rPr>
+        <w:br w:type="page"/>
+      </w:r>
+    </w:p>
+    <w:p>
+      <w:pPr>
+        <w:pStyle w:val="TITULON1"/>
+        <w:numPr>
+          <w:ilvl w:val="0"/>
+          <w:numId w:val="0"/>
+        </w:numPr>
+        <w:jc w:val="both"/>
+        <w:rPr>
+          <w:rFonts w:ascii="Times New Roman" w:hAnsi="Times New Roman" w:cs="Times New Roman"/>
+          <w:sz w:val="28"/>
+          <w:lang w:val="es-VE"/>
+        </w:rPr>
+      </w:pPr>
+      <w:bookmarkStart w:id="15" w:name="_Toc495265330"/>
+      <w:r>
+        <w:rPr>
+          <w:rFonts w:ascii="Times New Roman" w:hAnsi="Times New Roman" w:cs="Times New Roman"/>
+          <w:sz w:val="28"/>
+          <w:lang w:val="es-VE"/>
+        </w:rPr>
+        <w:lastRenderedPageBreak/>
         <w:t>Notas</w:t>
       </w:r>
       <w:bookmarkEnd w:id="4"/>
-      <w:bookmarkEnd w:id="11"/>
+      <w:bookmarkEnd w:id="15"/>
     </w:p>
     <w:p>
       <w:pPr>
@@ -46022,7 +47224,7 @@
           <w:szCs w:val="28"/>
         </w:rPr>
       </w:pPr>
-      <w:bookmarkStart w:id="12" w:name="_Toc495182299"/>
+      <w:bookmarkStart w:id="16" w:name="_Toc495265331"/>
       <w:r>
         <w:rPr>
           <w:noProof/>
@@ -46032,7 +47234,7 @@
         </w:rPr>
         <w:t>bnd.bnd</w:t>
       </w:r>
-      <w:bookmarkEnd w:id="12"/>
+      <w:bookmarkEnd w:id="16"/>
     </w:p>
     <w:p>
       <w:pPr>

</xml_diff>